<commit_message>
Weekly Sprint 9 and PlaceController Fix
</commit_message>
<xml_diff>
--- a/Documentation/Weekly Sprints.docx
+++ b/Documentation/Weekly Sprints.docx
@@ -58,12 +58,12 @@
             <w:fldChar w:fldCharType="begin"/>
           </w:r>
           <w:r>
-            <w:instrText xml:space="preserve"> TOC \o "1-3" \h \z \u </w:instrText>
+            <w:instrText xml:space="preserve"> TOC \o "1-1" \h \z \u </w:instrText>
           </w:r>
           <w:r>
             <w:fldChar w:fldCharType="separate"/>
           </w:r>
-          <w:hyperlink w:anchor="_Toc64989187" w:history="1">
+          <w:hyperlink w:anchor="_Toc66810115" w:history="1">
             <w:r>
               <w:rPr>
                 <w:rStyle w:val="Hyperlink"/>
@@ -90,7 +90,7 @@
                 <w:noProof/>
                 <w:webHidden/>
               </w:rPr>
-              <w:instrText xml:space="preserve"> PAGEREF _Toc64989187 \h </w:instrText>
+              <w:instrText xml:space="preserve"> PAGEREF _Toc66810115 \h </w:instrText>
             </w:r>
             <w:r>
               <w:rPr>
@@ -133,7 +133,7 @@
               <w:lang w:eastAsia="en-GB"/>
             </w:rPr>
           </w:pPr>
-          <w:hyperlink w:anchor="_Toc64989188" w:history="1">
+          <w:hyperlink w:anchor="_Toc66810116" w:history="1">
             <w:r>
               <w:rPr>
                 <w:rStyle w:val="Hyperlink"/>
@@ -160,147 +160,7 @@
                 <w:noProof/>
                 <w:webHidden/>
               </w:rPr>
-              <w:instrText xml:space="preserve"> PAGEREF _Toc64989188 \h </w:instrText>
-            </w:r>
-            <w:r>
-              <w:rPr>
-                <w:noProof/>
-                <w:webHidden/>
-              </w:rPr>
-            </w:r>
-            <w:r>
-              <w:rPr>
-                <w:noProof/>
-                <w:webHidden/>
-              </w:rPr>
-              <w:fldChar w:fldCharType="separate"/>
-            </w:r>
-            <w:r>
-              <w:rPr>
-                <w:noProof/>
-                <w:webHidden/>
-              </w:rPr>
-              <w:t>2</w:t>
-            </w:r>
-            <w:r>
-              <w:rPr>
-                <w:noProof/>
-                <w:webHidden/>
-              </w:rPr>
-              <w:fldChar w:fldCharType="end"/>
-            </w:r>
-          </w:hyperlink>
-        </w:p>
-        <w:p>
-          <w:pPr>
-            <w:pStyle w:val="TOC2"/>
-            <w:tabs>
-              <w:tab w:val="right" w:leader="dot" w:pos="9016"/>
-            </w:tabs>
-            <w:rPr>
-              <w:rFonts w:eastAsiaTheme="minorEastAsia"/>
-              <w:noProof/>
-              <w:lang w:eastAsia="en-GB"/>
-            </w:rPr>
-          </w:pPr>
-          <w:hyperlink w:anchor="_Toc64989189" w:history="1">
-            <w:r>
-              <w:rPr>
-                <w:rStyle w:val="Hyperlink"/>
-                <w:noProof/>
-              </w:rPr>
-              <w:t>Discussion</w:t>
-            </w:r>
-            <w:r>
-              <w:rPr>
-                <w:noProof/>
-                <w:webHidden/>
-              </w:rPr>
-              <w:tab/>
-            </w:r>
-            <w:r>
-              <w:rPr>
-                <w:noProof/>
-                <w:webHidden/>
-              </w:rPr>
-              <w:fldChar w:fldCharType="begin"/>
-            </w:r>
-            <w:r>
-              <w:rPr>
-                <w:noProof/>
-                <w:webHidden/>
-              </w:rPr>
-              <w:instrText xml:space="preserve"> PAGEREF _Toc64989189 \h </w:instrText>
-            </w:r>
-            <w:r>
-              <w:rPr>
-                <w:noProof/>
-                <w:webHidden/>
-              </w:rPr>
-            </w:r>
-            <w:r>
-              <w:rPr>
-                <w:noProof/>
-                <w:webHidden/>
-              </w:rPr>
-              <w:fldChar w:fldCharType="separate"/>
-            </w:r>
-            <w:r>
-              <w:rPr>
-                <w:noProof/>
-                <w:webHidden/>
-              </w:rPr>
-              <w:t>2</w:t>
-            </w:r>
-            <w:r>
-              <w:rPr>
-                <w:noProof/>
-                <w:webHidden/>
-              </w:rPr>
-              <w:fldChar w:fldCharType="end"/>
-            </w:r>
-          </w:hyperlink>
-        </w:p>
-        <w:p>
-          <w:pPr>
-            <w:pStyle w:val="TOC2"/>
-            <w:tabs>
-              <w:tab w:val="right" w:leader="dot" w:pos="9016"/>
-            </w:tabs>
-            <w:rPr>
-              <w:rFonts w:eastAsiaTheme="minorEastAsia"/>
-              <w:noProof/>
-              <w:lang w:eastAsia="en-GB"/>
-            </w:rPr>
-          </w:pPr>
-          <w:hyperlink w:anchor="_Toc64989190" w:history="1">
-            <w:r>
-              <w:rPr>
-                <w:rStyle w:val="Hyperlink"/>
-                <w:noProof/>
-              </w:rPr>
-              <w:t>Deliverables</w:t>
-            </w:r>
-            <w:r>
-              <w:rPr>
-                <w:noProof/>
-                <w:webHidden/>
-              </w:rPr>
-              <w:tab/>
-            </w:r>
-            <w:r>
-              <w:rPr>
-                <w:noProof/>
-                <w:webHidden/>
-              </w:rPr>
-              <w:fldChar w:fldCharType="begin"/>
-            </w:r>
-            <w:r>
-              <w:rPr>
-                <w:noProof/>
-                <w:webHidden/>
-              </w:rPr>
-              <w:instrText xml:space="preserve"> PAGEREF _Toc64989190 \h </w:instrText>
+              <w:instrText xml:space="preserve"> PAGEREF _Toc66810116 \h </w:instrText>
             </w:r>
             <w:r>
               <w:rPr>
@@ -343,7 +203,7 @@
               <w:lang w:eastAsia="en-GB"/>
             </w:rPr>
           </w:pPr>
-          <w:hyperlink w:anchor="_Toc64989191" w:history="1">
+          <w:hyperlink w:anchor="_Toc66810117" w:history="1">
             <w:r>
               <w:rPr>
                 <w:rStyle w:val="Hyperlink"/>
@@ -370,217 +230,7 @@
                 <w:noProof/>
                 <w:webHidden/>
               </w:rPr>
-              <w:instrText xml:space="preserve"> PAGEREF _Toc64989191 \h </w:instrText>
-            </w:r>
-            <w:r>
-              <w:rPr>
-                <w:noProof/>
-                <w:webHidden/>
-              </w:rPr>
-            </w:r>
-            <w:r>
-              <w:rPr>
-                <w:noProof/>
-                <w:webHidden/>
-              </w:rPr>
-              <w:fldChar w:fldCharType="separate"/>
-            </w:r>
-            <w:r>
-              <w:rPr>
-                <w:noProof/>
-                <w:webHidden/>
-              </w:rPr>
-              <w:t>3</w:t>
-            </w:r>
-            <w:r>
-              <w:rPr>
-                <w:noProof/>
-                <w:webHidden/>
-              </w:rPr>
-              <w:fldChar w:fldCharType="end"/>
-            </w:r>
-          </w:hyperlink>
-        </w:p>
-        <w:p>
-          <w:pPr>
-            <w:pStyle w:val="TOC2"/>
-            <w:tabs>
-              <w:tab w:val="right" w:leader="dot" w:pos="9016"/>
-            </w:tabs>
-            <w:rPr>
-              <w:rFonts w:eastAsiaTheme="minorEastAsia"/>
-              <w:noProof/>
-              <w:lang w:eastAsia="en-GB"/>
-            </w:rPr>
-          </w:pPr>
-          <w:hyperlink w:anchor="_Toc64989192" w:history="1">
-            <w:r>
-              <w:rPr>
-                <w:rStyle w:val="Hyperlink"/>
-                <w:noProof/>
-              </w:rPr>
-              <w:t>Progress</w:t>
-            </w:r>
-            <w:r>
-              <w:rPr>
-                <w:noProof/>
-                <w:webHidden/>
-              </w:rPr>
-              <w:tab/>
-            </w:r>
-            <w:r>
-              <w:rPr>
-                <w:noProof/>
-                <w:webHidden/>
-              </w:rPr>
-              <w:fldChar w:fldCharType="begin"/>
-            </w:r>
-            <w:r>
-              <w:rPr>
-                <w:noProof/>
-                <w:webHidden/>
-              </w:rPr>
-              <w:instrText xml:space="preserve"> PAGEREF _Toc64989192 \h </w:instrText>
-            </w:r>
-            <w:r>
-              <w:rPr>
-                <w:noProof/>
-                <w:webHidden/>
-              </w:rPr>
-            </w:r>
-            <w:r>
-              <w:rPr>
-                <w:noProof/>
-                <w:webHidden/>
-              </w:rPr>
-              <w:fldChar w:fldCharType="separate"/>
-            </w:r>
-            <w:r>
-              <w:rPr>
-                <w:noProof/>
-                <w:webHidden/>
-              </w:rPr>
-              <w:t>3</w:t>
-            </w:r>
-            <w:r>
-              <w:rPr>
-                <w:noProof/>
-                <w:webHidden/>
-              </w:rPr>
-              <w:fldChar w:fldCharType="end"/>
-            </w:r>
-          </w:hyperlink>
-        </w:p>
-        <w:p>
-          <w:pPr>
-            <w:pStyle w:val="TOC2"/>
-            <w:tabs>
-              <w:tab w:val="right" w:leader="dot" w:pos="9016"/>
-            </w:tabs>
-            <w:rPr>
-              <w:rFonts w:eastAsiaTheme="minorEastAsia"/>
-              <w:noProof/>
-              <w:lang w:eastAsia="en-GB"/>
-            </w:rPr>
-          </w:pPr>
-          <w:hyperlink w:anchor="_Toc64989193" w:history="1">
-            <w:r>
-              <w:rPr>
-                <w:rStyle w:val="Hyperlink"/>
-                <w:noProof/>
-              </w:rPr>
-              <w:t>Discussion</w:t>
-            </w:r>
-            <w:r>
-              <w:rPr>
-                <w:noProof/>
-                <w:webHidden/>
-              </w:rPr>
-              <w:tab/>
-            </w:r>
-            <w:r>
-              <w:rPr>
-                <w:noProof/>
-                <w:webHidden/>
-              </w:rPr>
-              <w:fldChar w:fldCharType="begin"/>
-            </w:r>
-            <w:r>
-              <w:rPr>
-                <w:noProof/>
-                <w:webHidden/>
-              </w:rPr>
-              <w:instrText xml:space="preserve"> PAGEREF _Toc64989193 \h </w:instrText>
-            </w:r>
-            <w:r>
-              <w:rPr>
-                <w:noProof/>
-                <w:webHidden/>
-              </w:rPr>
-            </w:r>
-            <w:r>
-              <w:rPr>
-                <w:noProof/>
-                <w:webHidden/>
-              </w:rPr>
-              <w:fldChar w:fldCharType="separate"/>
-            </w:r>
-            <w:r>
-              <w:rPr>
-                <w:noProof/>
-                <w:webHidden/>
-              </w:rPr>
-              <w:t>3</w:t>
-            </w:r>
-            <w:r>
-              <w:rPr>
-                <w:noProof/>
-                <w:webHidden/>
-              </w:rPr>
-              <w:fldChar w:fldCharType="end"/>
-            </w:r>
-          </w:hyperlink>
-        </w:p>
-        <w:p>
-          <w:pPr>
-            <w:pStyle w:val="TOC2"/>
-            <w:tabs>
-              <w:tab w:val="right" w:leader="dot" w:pos="9016"/>
-            </w:tabs>
-            <w:rPr>
-              <w:rFonts w:eastAsiaTheme="minorEastAsia"/>
-              <w:noProof/>
-              <w:lang w:eastAsia="en-GB"/>
-            </w:rPr>
-          </w:pPr>
-          <w:hyperlink w:anchor="_Toc64989194" w:history="1">
-            <w:r>
-              <w:rPr>
-                <w:rStyle w:val="Hyperlink"/>
-                <w:noProof/>
-              </w:rPr>
-              <w:t>Next Week</w:t>
-            </w:r>
-            <w:r>
-              <w:rPr>
-                <w:noProof/>
-                <w:webHidden/>
-              </w:rPr>
-              <w:tab/>
-            </w:r>
-            <w:r>
-              <w:rPr>
-                <w:noProof/>
-                <w:webHidden/>
-              </w:rPr>
-              <w:fldChar w:fldCharType="begin"/>
-            </w:r>
-            <w:r>
-              <w:rPr>
-                <w:noProof/>
-                <w:webHidden/>
-              </w:rPr>
-              <w:instrText xml:space="preserve"> PAGEREF _Toc64989194 \h </w:instrText>
+              <w:instrText xml:space="preserve"> PAGEREF _Toc66810117 \h </w:instrText>
             </w:r>
             <w:r>
               <w:rPr>
@@ -623,7 +273,7 @@
               <w:lang w:eastAsia="en-GB"/>
             </w:rPr>
           </w:pPr>
-          <w:hyperlink w:anchor="_Toc64989195" w:history="1">
+          <w:hyperlink w:anchor="_Toc66810118" w:history="1">
             <w:r>
               <w:rPr>
                 <w:rStyle w:val="Hyperlink"/>
@@ -650,7 +300,7 @@
                 <w:noProof/>
                 <w:webHidden/>
               </w:rPr>
-              <w:instrText xml:space="preserve"> PAGEREF _Toc64989195 \h </w:instrText>
+              <w:instrText xml:space="preserve"> PAGEREF _Toc66810118 \h </w:instrText>
             </w:r>
             <w:r>
               <w:rPr>
@@ -671,216 +321,6 @@
                 <w:webHidden/>
               </w:rPr>
               <w:t>3</w:t>
-            </w:r>
-            <w:r>
-              <w:rPr>
-                <w:noProof/>
-                <w:webHidden/>
-              </w:rPr>
-              <w:fldChar w:fldCharType="end"/>
-            </w:r>
-          </w:hyperlink>
-        </w:p>
-        <w:p>
-          <w:pPr>
-            <w:pStyle w:val="TOC2"/>
-            <w:tabs>
-              <w:tab w:val="right" w:leader="dot" w:pos="9016"/>
-            </w:tabs>
-            <w:rPr>
-              <w:rFonts w:eastAsiaTheme="minorEastAsia"/>
-              <w:noProof/>
-              <w:lang w:eastAsia="en-GB"/>
-            </w:rPr>
-          </w:pPr>
-          <w:hyperlink w:anchor="_Toc64989196" w:history="1">
-            <w:r>
-              <w:rPr>
-                <w:rStyle w:val="Hyperlink"/>
-                <w:noProof/>
-              </w:rPr>
-              <w:t>Progress</w:t>
-            </w:r>
-            <w:r>
-              <w:rPr>
-                <w:noProof/>
-                <w:webHidden/>
-              </w:rPr>
-              <w:tab/>
-            </w:r>
-            <w:r>
-              <w:rPr>
-                <w:noProof/>
-                <w:webHidden/>
-              </w:rPr>
-              <w:fldChar w:fldCharType="begin"/>
-            </w:r>
-            <w:r>
-              <w:rPr>
-                <w:noProof/>
-                <w:webHidden/>
-              </w:rPr>
-              <w:instrText xml:space="preserve"> PAGEREF _Toc64989196 \h </w:instrText>
-            </w:r>
-            <w:r>
-              <w:rPr>
-                <w:noProof/>
-                <w:webHidden/>
-              </w:rPr>
-            </w:r>
-            <w:r>
-              <w:rPr>
-                <w:noProof/>
-                <w:webHidden/>
-              </w:rPr>
-              <w:fldChar w:fldCharType="separate"/>
-            </w:r>
-            <w:r>
-              <w:rPr>
-                <w:noProof/>
-                <w:webHidden/>
-              </w:rPr>
-              <w:t>3</w:t>
-            </w:r>
-            <w:r>
-              <w:rPr>
-                <w:noProof/>
-                <w:webHidden/>
-              </w:rPr>
-              <w:fldChar w:fldCharType="end"/>
-            </w:r>
-          </w:hyperlink>
-        </w:p>
-        <w:p>
-          <w:pPr>
-            <w:pStyle w:val="TOC2"/>
-            <w:tabs>
-              <w:tab w:val="right" w:leader="dot" w:pos="9016"/>
-            </w:tabs>
-            <w:rPr>
-              <w:rFonts w:eastAsiaTheme="minorEastAsia"/>
-              <w:noProof/>
-              <w:lang w:eastAsia="en-GB"/>
-            </w:rPr>
-          </w:pPr>
-          <w:hyperlink w:anchor="_Toc64989197" w:history="1">
-            <w:r>
-              <w:rPr>
-                <w:rStyle w:val="Hyperlink"/>
-                <w:noProof/>
-              </w:rPr>
-              <w:t>Discussion</w:t>
-            </w:r>
-            <w:r>
-              <w:rPr>
-                <w:noProof/>
-                <w:webHidden/>
-              </w:rPr>
-              <w:tab/>
-            </w:r>
-            <w:r>
-              <w:rPr>
-                <w:noProof/>
-                <w:webHidden/>
-              </w:rPr>
-              <w:fldChar w:fldCharType="begin"/>
-            </w:r>
-            <w:r>
-              <w:rPr>
-                <w:noProof/>
-                <w:webHidden/>
-              </w:rPr>
-              <w:instrText xml:space="preserve"> PAGEREF _Toc64989197 \h </w:instrText>
-            </w:r>
-            <w:r>
-              <w:rPr>
-                <w:noProof/>
-                <w:webHidden/>
-              </w:rPr>
-            </w:r>
-            <w:r>
-              <w:rPr>
-                <w:noProof/>
-                <w:webHidden/>
-              </w:rPr>
-              <w:fldChar w:fldCharType="separate"/>
-            </w:r>
-            <w:r>
-              <w:rPr>
-                <w:noProof/>
-                <w:webHidden/>
-              </w:rPr>
-              <w:t>3</w:t>
-            </w:r>
-            <w:r>
-              <w:rPr>
-                <w:noProof/>
-                <w:webHidden/>
-              </w:rPr>
-              <w:fldChar w:fldCharType="end"/>
-            </w:r>
-          </w:hyperlink>
-        </w:p>
-        <w:p>
-          <w:pPr>
-            <w:pStyle w:val="TOC2"/>
-            <w:tabs>
-              <w:tab w:val="right" w:leader="dot" w:pos="9016"/>
-            </w:tabs>
-            <w:rPr>
-              <w:rFonts w:eastAsiaTheme="minorEastAsia"/>
-              <w:noProof/>
-              <w:lang w:eastAsia="en-GB"/>
-            </w:rPr>
-          </w:pPr>
-          <w:hyperlink w:anchor="_Toc64989198" w:history="1">
-            <w:r>
-              <w:rPr>
-                <w:rStyle w:val="Hyperlink"/>
-                <w:noProof/>
-              </w:rPr>
-              <w:t>Next Week</w:t>
-            </w:r>
-            <w:r>
-              <w:rPr>
-                <w:noProof/>
-                <w:webHidden/>
-              </w:rPr>
-              <w:tab/>
-            </w:r>
-            <w:r>
-              <w:rPr>
-                <w:noProof/>
-                <w:webHidden/>
-              </w:rPr>
-              <w:fldChar w:fldCharType="begin"/>
-            </w:r>
-            <w:r>
-              <w:rPr>
-                <w:noProof/>
-                <w:webHidden/>
-              </w:rPr>
-              <w:instrText xml:space="preserve"> PAGEREF _Toc64989198 \h </w:instrText>
-            </w:r>
-            <w:r>
-              <w:rPr>
-                <w:noProof/>
-                <w:webHidden/>
-              </w:rPr>
-            </w:r>
-            <w:r>
-              <w:rPr>
-                <w:noProof/>
-                <w:webHidden/>
-              </w:rPr>
-              <w:fldChar w:fldCharType="separate"/>
-            </w:r>
-            <w:r>
-              <w:rPr>
-                <w:noProof/>
-                <w:webHidden/>
-              </w:rPr>
-              <w:t>4</w:t>
             </w:r>
             <w:r>
               <w:rPr>
@@ -903,7 +343,7 @@
               <w:lang w:eastAsia="en-GB"/>
             </w:rPr>
           </w:pPr>
-          <w:hyperlink w:anchor="_Toc64989199" w:history="1">
+          <w:hyperlink w:anchor="_Toc66810119" w:history="1">
             <w:r>
               <w:rPr>
                 <w:rStyle w:val="Hyperlink"/>
@@ -930,7 +370,7 @@
                 <w:noProof/>
                 <w:webHidden/>
               </w:rPr>
-              <w:instrText xml:space="preserve"> PAGEREF _Toc64989199 \h </w:instrText>
+              <w:instrText xml:space="preserve"> PAGEREF _Toc66810119 \h </w:instrText>
             </w:r>
             <w:r>
               <w:rPr>
@@ -963,7 +403,7 @@
         </w:p>
         <w:p>
           <w:pPr>
-            <w:pStyle w:val="TOC2"/>
+            <w:pStyle w:val="TOC1"/>
             <w:tabs>
               <w:tab w:val="right" w:leader="dot" w:pos="9016"/>
             </w:tabs>
@@ -973,13 +413,13 @@
               <w:lang w:eastAsia="en-GB"/>
             </w:rPr>
           </w:pPr>
-          <w:hyperlink w:anchor="_Toc64989200" w:history="1">
+          <w:hyperlink w:anchor="_Toc66810120" w:history="1">
             <w:r>
               <w:rPr>
                 <w:rStyle w:val="Hyperlink"/>
                 <w:noProof/>
               </w:rPr>
-              <w:t>Progress</w:t>
+              <w:t>Week 6</w:t>
             </w:r>
             <w:r>
               <w:rPr>
@@ -1000,7 +440,7 @@
                 <w:noProof/>
                 <w:webHidden/>
               </w:rPr>
-              <w:instrText xml:space="preserve"> PAGEREF _Toc64989200 \h </w:instrText>
+              <w:instrText xml:space="preserve"> PAGEREF _Toc66810120 \h </w:instrText>
             </w:r>
             <w:r>
               <w:rPr>
@@ -1020,7 +460,7 @@
                 <w:noProof/>
                 <w:webHidden/>
               </w:rPr>
-              <w:t>4</w:t>
+              <w:t>6</w:t>
             </w:r>
             <w:r>
               <w:rPr>
@@ -1033,7 +473,7 @@
         </w:p>
         <w:p>
           <w:pPr>
-            <w:pStyle w:val="TOC2"/>
+            <w:pStyle w:val="TOC1"/>
             <w:tabs>
               <w:tab w:val="right" w:leader="dot" w:pos="9016"/>
             </w:tabs>
@@ -1043,13 +483,13 @@
               <w:lang w:eastAsia="en-GB"/>
             </w:rPr>
           </w:pPr>
-          <w:hyperlink w:anchor="_Toc64989201" w:history="1">
+          <w:hyperlink w:anchor="_Toc66810121" w:history="1">
             <w:r>
               <w:rPr>
                 <w:rStyle w:val="Hyperlink"/>
                 <w:noProof/>
               </w:rPr>
-              <w:t>Discussion</w:t>
+              <w:t>Week 7</w:t>
             </w:r>
             <w:r>
               <w:rPr>
@@ -1070,7 +510,7 @@
                 <w:noProof/>
                 <w:webHidden/>
               </w:rPr>
-              <w:instrText xml:space="preserve"> PAGEREF _Toc64989201 \h </w:instrText>
+              <w:instrText xml:space="preserve"> PAGEREF _Toc66810121 \h </w:instrText>
             </w:r>
             <w:r>
               <w:rPr>
@@ -1090,7 +530,7 @@
                 <w:noProof/>
                 <w:webHidden/>
               </w:rPr>
-              <w:t>4</w:t>
+              <w:t>6</w:t>
             </w:r>
             <w:r>
               <w:rPr>
@@ -1103,7 +543,7 @@
         </w:p>
         <w:p>
           <w:pPr>
-            <w:pStyle w:val="TOC2"/>
+            <w:pStyle w:val="TOC1"/>
             <w:tabs>
               <w:tab w:val="right" w:leader="dot" w:pos="9016"/>
             </w:tabs>
@@ -1113,13 +553,13 @@
               <w:lang w:eastAsia="en-GB"/>
             </w:rPr>
           </w:pPr>
-          <w:hyperlink w:anchor="_Toc64989202" w:history="1">
+          <w:hyperlink w:anchor="_Toc66810122" w:history="1">
             <w:r>
               <w:rPr>
                 <w:rStyle w:val="Hyperlink"/>
                 <w:noProof/>
               </w:rPr>
-              <w:t>Next Week</w:t>
+              <w:t>Week 9</w:t>
             </w:r>
             <w:r>
               <w:rPr>
@@ -1140,7 +580,7 @@
                 <w:noProof/>
                 <w:webHidden/>
               </w:rPr>
-              <w:instrText xml:space="preserve"> PAGEREF _Toc64989202 \h </w:instrText>
+              <w:instrText xml:space="preserve"> PAGEREF _Toc66810122 \h </w:instrText>
             </w:r>
             <w:r>
               <w:rPr>
@@ -1160,7 +600,7 @@
                 <w:noProof/>
                 <w:webHidden/>
               </w:rPr>
-              <w:t>5</w:t>
+              <w:t>7</w:t>
             </w:r>
             <w:r>
               <w:rPr>
@@ -1173,11 +613,6 @@
         </w:p>
         <w:p>
           <w:r>
-            <w:rPr>
-              <w:b/>
-              <w:bCs/>
-              <w:noProof/>
-            </w:rPr>
             <w:fldChar w:fldCharType="end"/>
           </w:r>
         </w:p>
@@ -1200,7 +635,7 @@
       <w:pPr>
         <w:pStyle w:val="Heading1"/>
       </w:pPr>
-      <w:bookmarkStart w:id="0" w:name="_Toc64989187"/>
+      <w:bookmarkStart w:id="0" w:name="_Toc66810115"/>
       <w:r>
         <w:lastRenderedPageBreak/>
         <w:t>Weekly</w:t>
@@ -1822,9 +1257,9 @@
       <w:pPr>
         <w:pStyle w:val="Heading1"/>
       </w:pPr>
-      <w:bookmarkStart w:id="1" w:name="_Toc64989188"/>
-      <w:r>
-        <w:t>Week 2 Sprint</w:t>
+      <w:bookmarkStart w:id="1" w:name="_Toc66810116"/>
+      <w:r>
+        <w:t>Week 2</w:t>
       </w:r>
       <w:bookmarkEnd w:id="1"/>
     </w:p>
@@ -1832,11 +1267,9 @@
       <w:pPr>
         <w:pStyle w:val="Heading2"/>
       </w:pPr>
-      <w:bookmarkStart w:id="2" w:name="_Toc64989189"/>
       <w:r>
         <w:t>Discussion</w:t>
       </w:r>
-      <w:bookmarkEnd w:id="2"/>
     </w:p>
     <w:p>
       <w:r>
@@ -1965,11 +1398,9 @@
       <w:pPr>
         <w:pStyle w:val="Heading2"/>
       </w:pPr>
-      <w:bookmarkStart w:id="3" w:name="_Toc64989190"/>
       <w:r>
         <w:t>Deliverables</w:t>
       </w:r>
-      <w:bookmarkEnd w:id="3"/>
     </w:p>
     <w:tbl>
       <w:tblPr>
@@ -2234,22 +1665,20 @@
       <w:pPr>
         <w:pStyle w:val="Heading1"/>
       </w:pPr>
-      <w:bookmarkStart w:id="4" w:name="_Toc64989191"/>
+      <w:bookmarkStart w:id="2" w:name="_Toc66810117"/>
       <w:r>
         <w:lastRenderedPageBreak/>
-        <w:t>Week 3 Sprint</w:t>
-      </w:r>
-      <w:bookmarkEnd w:id="4"/>
+        <w:t>Week 3</w:t>
+      </w:r>
+      <w:bookmarkEnd w:id="2"/>
     </w:p>
     <w:p>
       <w:pPr>
         <w:pStyle w:val="Heading2"/>
       </w:pPr>
-      <w:bookmarkStart w:id="5" w:name="_Toc64989192"/>
       <w:r>
         <w:t>Progress</w:t>
       </w:r>
-      <w:bookmarkEnd w:id="5"/>
     </w:p>
     <w:p>
       <w:r>
@@ -2305,11 +1734,9 @@
       <w:pPr>
         <w:pStyle w:val="Heading2"/>
       </w:pPr>
-      <w:bookmarkStart w:id="6" w:name="_Toc64989193"/>
       <w:r>
         <w:t>Discussion</w:t>
       </w:r>
-      <w:bookmarkEnd w:id="6"/>
     </w:p>
     <w:p>
       <w:r>
@@ -2374,11 +1801,9 @@
       <w:pPr>
         <w:pStyle w:val="Heading2"/>
       </w:pPr>
-      <w:bookmarkStart w:id="7" w:name="_Toc64989194"/>
       <w:r>
         <w:t>Next Week</w:t>
       </w:r>
-      <w:bookmarkEnd w:id="7"/>
     </w:p>
     <w:p>
       <w:proofErr w:type="spellStart"/>
@@ -2424,21 +1849,19 @@
       <w:pPr>
         <w:pStyle w:val="Heading1"/>
       </w:pPr>
-      <w:bookmarkStart w:id="8" w:name="_Toc64989195"/>
+      <w:bookmarkStart w:id="3" w:name="_Toc66810118"/>
       <w:r>
         <w:t>Week 4</w:t>
       </w:r>
-      <w:bookmarkEnd w:id="8"/>
+      <w:bookmarkEnd w:id="3"/>
     </w:p>
     <w:p>
       <w:pPr>
         <w:pStyle w:val="Heading2"/>
       </w:pPr>
-      <w:bookmarkStart w:id="9" w:name="_Toc64989196"/>
       <w:r>
         <w:t>Progress</w:t>
       </w:r>
-      <w:bookmarkEnd w:id="9"/>
     </w:p>
     <w:p>
       <w:r>
@@ -2525,11 +1948,9 @@
       <w:pPr>
         <w:pStyle w:val="Heading2"/>
       </w:pPr>
-      <w:bookmarkStart w:id="10" w:name="_Toc64989197"/>
       <w:r>
         <w:t>Discussion</w:t>
       </w:r>
-      <w:bookmarkEnd w:id="10"/>
     </w:p>
     <w:p>
       <w:r>
@@ -2615,11 +2036,9 @@
       <w:pPr>
         <w:pStyle w:val="Heading2"/>
       </w:pPr>
-      <w:bookmarkStart w:id="11" w:name="_Toc64989198"/>
       <w:r>
         <w:t>Next Week</w:t>
       </w:r>
-      <w:bookmarkEnd w:id="11"/>
     </w:p>
     <w:p>
       <w:pPr>
@@ -2746,21 +2165,19 @@
       <w:pPr>
         <w:pStyle w:val="Heading1"/>
       </w:pPr>
-      <w:bookmarkStart w:id="12" w:name="_Toc64989199"/>
+      <w:bookmarkStart w:id="4" w:name="_Toc66810119"/>
       <w:r>
         <w:t>Week 5</w:t>
       </w:r>
-      <w:bookmarkEnd w:id="12"/>
+      <w:bookmarkEnd w:id="4"/>
     </w:p>
     <w:p>
       <w:pPr>
         <w:pStyle w:val="Heading2"/>
       </w:pPr>
-      <w:bookmarkStart w:id="13" w:name="_Toc64989200"/>
       <w:r>
         <w:t>Progress</w:t>
       </w:r>
-      <w:bookmarkEnd w:id="13"/>
     </w:p>
     <w:p>
       <w:r>
@@ -2844,11 +2261,9 @@
       <w:pPr>
         <w:pStyle w:val="Heading2"/>
       </w:pPr>
-      <w:bookmarkStart w:id="14" w:name="_Toc64989201"/>
       <w:r>
         <w:t>Discussion</w:t>
       </w:r>
-      <w:bookmarkEnd w:id="14"/>
     </w:p>
     <w:p>
       <w:r>
@@ -3160,11 +2575,9 @@
       <w:pPr>
         <w:pStyle w:val="Heading2"/>
       </w:pPr>
-      <w:bookmarkStart w:id="15" w:name="_Toc64989202"/>
       <w:r>
         <w:t>Next Week</w:t>
       </w:r>
-      <w:bookmarkEnd w:id="15"/>
     </w:p>
     <w:p>
       <w:r>
@@ -3247,9 +2660,11 @@
       <w:pPr>
         <w:pStyle w:val="Heading1"/>
       </w:pPr>
+      <w:bookmarkStart w:id="5" w:name="_Toc66810120"/>
       <w:r>
         <w:t>Week 6</w:t>
       </w:r>
+      <w:bookmarkEnd w:id="5"/>
     </w:p>
     <w:p>
       <w:pPr>
@@ -3442,12 +2857,11 @@
       <w:pPr>
         <w:pStyle w:val="Heading1"/>
       </w:pPr>
-      <w:r>
-        <w:t xml:space="preserve">Week </w:t>
-      </w:r>
-      <w:r>
-        <w:t>7</w:t>
-      </w:r>
+      <w:bookmarkStart w:id="6" w:name="_Toc66810121"/>
+      <w:r>
+        <w:t>Week 7</w:t>
+      </w:r>
+      <w:bookmarkEnd w:id="6"/>
     </w:p>
     <w:p>
       <w:proofErr w:type="spellStart"/>
@@ -3518,10 +2932,7 @@
         <w:t xml:space="preserve">Jai: </w:t>
       </w:r>
       <w:r>
-        <w:t>Characters move around the pathed locations.</w:t>
-      </w:r>
-      <w:r>
-        <w:t xml:space="preserve"> Bug fixing for AR implementation.</w:t>
+        <w:t>Characters move around the pathed locations. Bug fixing for AR implementation.</w:t>
       </w:r>
     </w:p>
     <w:p>
@@ -3659,6 +3070,106 @@
         <w:t>, the flag.</w:t>
       </w:r>
     </w:p>
+    <w:p/>
+    <w:p>
+      <w:pPr>
+        <w:pStyle w:val="Heading1"/>
+      </w:pPr>
+      <w:bookmarkStart w:id="7" w:name="_Toc66810122"/>
+      <w:r>
+        <w:t>Week 9</w:t>
+      </w:r>
+      <w:bookmarkEnd w:id="7"/>
+    </w:p>
+    <w:p>
+      <w:proofErr w:type="spellStart"/>
+      <w:r>
+        <w:t>Neshko</w:t>
+      </w:r>
+      <w:proofErr w:type="spellEnd"/>
+      <w:r>
+        <w:t xml:space="preserve"> not here, but he has a document to go through.</w:t>
+      </w:r>
+    </w:p>
+    <w:p>
+      <w:pPr>
+        <w:pStyle w:val="Heading2"/>
+      </w:pPr>
+      <w:r>
+        <w:t>Next Week</w:t>
+      </w:r>
+    </w:p>
+    <w:p>
+      <w:r>
+        <w:rPr>
+          <w:b/>
+          <w:bCs/>
+        </w:rPr>
+        <w:t xml:space="preserve">Gino: </w:t>
+      </w:r>
+      <w:r>
+        <w:t>Statistics Implementation</w:t>
+      </w:r>
+    </w:p>
+    <w:p>
+      <w:proofErr w:type="spellStart"/>
+      <w:r>
+        <w:rPr>
+          <w:b/>
+          <w:bCs/>
+        </w:rPr>
+        <w:t>Neskho</w:t>
+      </w:r>
+      <w:proofErr w:type="spellEnd"/>
+      <w:r>
+        <w:rPr>
+          <w:b/>
+          <w:bCs/>
+        </w:rPr>
+        <w:t xml:space="preserve">: </w:t>
+      </w:r>
+      <w:r>
+        <w:t>Documentation</w:t>
+      </w:r>
+    </w:p>
+    <w:p>
+      <w:r>
+        <w:rPr>
+          <w:b/>
+          <w:bCs/>
+        </w:rPr>
+        <w:t xml:space="preserve">Dan: </w:t>
+      </w:r>
+      <w:r>
+        <w:t>Implement the flags, Implement Luca’s Globe Animation, Implement new Streets with lights and street animation. Add Shard.</w:t>
+      </w:r>
+    </w:p>
+    <w:p>
+      <w:r>
+        <w:rPr>
+          <w:b/>
+          <w:bCs/>
+        </w:rPr>
+        <w:t xml:space="preserve">Jai: </w:t>
+      </w:r>
+      <w:r>
+        <w:t>Implement Crowd Sim with England prefab.</w:t>
+      </w:r>
+    </w:p>
+    <w:p>
+      <w:r>
+        <w:rPr>
+          <w:b/>
+          <w:bCs/>
+        </w:rPr>
+        <w:t xml:space="preserve">Luka: </w:t>
+      </w:r>
+      <w:r>
+        <w:t>Landmarks and maybe characters.</w:t>
+      </w:r>
+    </w:p>
+    <w:p/>
+    <w:p/>
     <w:p/>
     <w:p/>
     <w:p/>

</xml_diff>

<commit_message>
Italy and France Prefabs
</commit_message>
<xml_diff>
--- a/Documentation/Weekly Sprints.docx
+++ b/Documentation/Weekly Sprints.docx
@@ -961,31 +961,51 @@
           <w:tcPr>
             <w:tcW w:w="902" w:type="dxa"/>
           </w:tcPr>
-          <w:p/>
+          <w:p>
+            <w:r>
+              <w:t>/</w:t>
+            </w:r>
+          </w:p>
         </w:tc>
         <w:tc>
           <w:tcPr>
             <w:tcW w:w="902" w:type="dxa"/>
           </w:tcPr>
-          <w:p/>
+          <w:p>
+            <w:r>
+              <w:t>/</w:t>
+            </w:r>
+          </w:p>
         </w:tc>
         <w:tc>
           <w:tcPr>
             <w:tcW w:w="902" w:type="dxa"/>
           </w:tcPr>
-          <w:p/>
+          <w:p>
+            <w:r>
+              <w:t>/</w:t>
+            </w:r>
+          </w:p>
         </w:tc>
         <w:tc>
           <w:tcPr>
             <w:tcW w:w="902" w:type="dxa"/>
           </w:tcPr>
-          <w:p/>
+          <w:p>
+            <w:r>
+              <w:t>/</w:t>
+            </w:r>
+          </w:p>
         </w:tc>
         <w:tc>
           <w:tcPr>
             <w:tcW w:w="902" w:type="dxa"/>
           </w:tcPr>
-          <w:p/>
+          <w:p>
+            <w:r>
+              <w:t>/</w:t>
+            </w:r>
+          </w:p>
         </w:tc>
       </w:tr>
     </w:tbl>
@@ -1726,8 +1746,13 @@
         <w:t>Luka: Eiffel Tower</w:t>
       </w:r>
       <w:r>
-        <w:t xml:space="preserve"> and House, characters. Updated Big Ben and some foliage</w:t>
-      </w:r>
+        <w:t xml:space="preserve"> and House, characters. Updated Big Ben and some </w:t>
+      </w:r>
+      <w:proofErr w:type="gramStart"/>
+      <w:r>
+        <w:t>foliage</w:t>
+      </w:r>
+      <w:proofErr w:type="gramEnd"/>
     </w:p>
     <w:p/>
     <w:p>
@@ -1929,8 +1954,13 @@
         <w:t xml:space="preserve">Dan: </w:t>
       </w:r>
       <w:r>
-        <w:t>Worked on the AR flow of the application and how the user will interact with the AR</w:t>
-      </w:r>
+        <w:t xml:space="preserve">Worked on the AR flow of the application and how the user will interact with the </w:t>
+      </w:r>
+      <w:proofErr w:type="gramStart"/>
+      <w:r>
+        <w:t>AR</w:t>
+      </w:r>
+      <w:proofErr w:type="gramEnd"/>
     </w:p>
     <w:p>
       <w:r>
@@ -1986,8 +2016,13 @@
         <w:t xml:space="preserve">The base bowl and look of the game. </w:t>
       </w:r>
       <w:r>
-        <w:t>How the base of the thing might work and the effect of that on the user. Could the base board have a big effect on the gameplay or be “iconic”</w:t>
-      </w:r>
+        <w:t xml:space="preserve">How the base of the thing might work and the effect of that on the user. Could the base board have a big effect on the gameplay or </w:t>
+      </w:r>
+      <w:proofErr w:type="gramStart"/>
+      <w:r>
+        <w:t>be “iconic”</w:t>
+      </w:r>
+      <w:proofErr w:type="gramEnd"/>
     </w:p>
     <w:p>
       <w:pPr>
@@ -2191,8 +2226,13 @@
         <w:t xml:space="preserve"> </w:t>
       </w:r>
       <w:r>
-        <w:t>Started working on Azure</w:t>
-      </w:r>
+        <w:t xml:space="preserve">Started working on </w:t>
+      </w:r>
+      <w:proofErr w:type="gramStart"/>
+      <w:r>
+        <w:t>Azure</w:t>
+      </w:r>
+      <w:proofErr w:type="gramEnd"/>
     </w:p>
     <w:p>
       <w:r>
@@ -2321,7 +2361,15 @@
         </w:drawing>
       </w:r>
       <w:r>
-        <w:t>Discussed application flow of the game, getting most of the game inside one scene in order to get the game mostly playable.</w:t>
+        <w:t xml:space="preserve">Discussed application flow of the game, getting most of the game inside one scene </w:t>
+      </w:r>
+      <w:proofErr w:type="gramStart"/>
+      <w:r>
+        <w:t>in order to</w:t>
+      </w:r>
+      <w:proofErr w:type="gramEnd"/>
+      <w:r>
+        <w:t xml:space="preserve"> get the game mostly playable.</w:t>
       </w:r>
     </w:p>
     <w:p/>
@@ -3129,7 +3177,7 @@
         <w:t xml:space="preserve">: </w:t>
       </w:r>
       <w:r>
-        <w:t>Documentation</w:t>
+        <w:t>Documentation from Gino</w:t>
       </w:r>
     </w:p>
     <w:p>
@@ -3168,6 +3216,106 @@
         <w:t>Landmarks and maybe characters.</w:t>
       </w:r>
     </w:p>
+    <w:p/>
+    <w:p>
+      <w:pPr>
+        <w:pStyle w:val="Heading1"/>
+      </w:pPr>
+      <w:r>
+        <w:t>Week 10</w:t>
+      </w:r>
+    </w:p>
+    <w:p>
+      <w:proofErr w:type="spellStart"/>
+      <w:r>
+        <w:t>Neshko</w:t>
+      </w:r>
+      <w:proofErr w:type="spellEnd"/>
+      <w:r>
+        <w:t xml:space="preserve"> not here, but he has a document to go through.</w:t>
+      </w:r>
+    </w:p>
+    <w:p>
+      <w:pPr>
+        <w:pStyle w:val="Heading2"/>
+      </w:pPr>
+      <w:r>
+        <w:t>Next Week</w:t>
+      </w:r>
+    </w:p>
+    <w:p>
+      <w:r>
+        <w:rPr>
+          <w:b/>
+          <w:bCs/>
+        </w:rPr>
+        <w:t xml:space="preserve">Gino: </w:t>
+      </w:r>
+      <w:r>
+        <w:t>Missing panels, menu, score system.</w:t>
+      </w:r>
+    </w:p>
+    <w:p>
+      <w:proofErr w:type="spellStart"/>
+      <w:r>
+        <w:rPr>
+          <w:b/>
+          <w:bCs/>
+        </w:rPr>
+        <w:t>Neskho</w:t>
+      </w:r>
+      <w:proofErr w:type="spellEnd"/>
+      <w:r>
+        <w:rPr>
+          <w:b/>
+          <w:bCs/>
+        </w:rPr>
+        <w:t xml:space="preserve">: </w:t>
+      </w:r>
+      <w:r>
+        <w:t>Implementation of work. Turn easy medium and hard modes into 3 different objects. Changing sprites for picking country.</w:t>
+      </w:r>
+    </w:p>
+    <w:p>
+      <w:r>
+        <w:rPr>
+          <w:b/>
+          <w:bCs/>
+        </w:rPr>
+        <w:t xml:space="preserve">Dan: </w:t>
+      </w:r>
+      <w:r>
+        <w:t>Sound manager. Score system implementation.</w:t>
+      </w:r>
+      <w:r>
+        <w:t xml:space="preserve"> Italy and France.</w:t>
+      </w:r>
+    </w:p>
+    <w:p>
+      <w:r>
+        <w:rPr>
+          <w:b/>
+          <w:bCs/>
+        </w:rPr>
+        <w:t xml:space="preserve">Jai: </w:t>
+      </w:r>
+      <w:r>
+        <w:t>Try and implement it into the England prefab.</w:t>
+      </w:r>
+    </w:p>
+    <w:p>
+      <w:r>
+        <w:rPr>
+          <w:b/>
+          <w:bCs/>
+        </w:rPr>
+        <w:t xml:space="preserve">Luka: </w:t>
+      </w:r>
+      <w:r>
+        <w:t>Landmarks, volcano with ruins.</w:t>
+      </w:r>
+    </w:p>
+    <w:p/>
     <w:p/>
     <w:p/>
     <w:p/>

</xml_diff>